<commit_message>
Updated report with strace and made new pdf
</commit_message>
<xml_diff>
--- a/lab-3/report/lab3-report.docx
+++ b/lab-3/report/lab3-report.docx
@@ -1871,7 +1871,7 @@
         <w:pStyle w:val="Standard"/>
         <w:numPr>
           <w:ilvl w:val="0"/>
-          <w:numId w:val="1"/>
+          <w:numId w:val="2"/>
         </w:numPr>
         <w:tabs>
           <w:tab w:val="clear" w:pos="708"/>
@@ -1890,7 +1890,7 @@
         <w:pStyle w:val="Standard"/>
         <w:numPr>
           <w:ilvl w:val="0"/>
-          <w:numId w:val="1"/>
+          <w:numId w:val="2"/>
         </w:numPr>
         <w:tabs>
           <w:tab w:val="clear" w:pos="708"/>
@@ -1925,7 +1925,7 @@
         <w:pStyle w:val="Standard"/>
         <w:numPr>
           <w:ilvl w:val="0"/>
-          <w:numId w:val="1"/>
+          <w:numId w:val="2"/>
         </w:numPr>
         <w:tabs>
           <w:tab w:val="clear" w:pos="708"/>
@@ -1944,7 +1944,7 @@
         <w:pStyle w:val="Standard"/>
         <w:numPr>
           <w:ilvl w:val="0"/>
-          <w:numId w:val="1"/>
+          <w:numId w:val="2"/>
         </w:numPr>
         <w:tabs>
           <w:tab w:val="clear" w:pos="708"/>
@@ -1963,7 +1963,7 @@
         <w:pStyle w:val="Standard"/>
         <w:numPr>
           <w:ilvl w:val="0"/>
-          <w:numId w:val="1"/>
+          <w:numId w:val="2"/>
         </w:numPr>
         <w:tabs>
           <w:tab w:val="clear" w:pos="708"/>
@@ -1982,7 +1982,7 @@
         <w:pStyle w:val="Standard"/>
         <w:numPr>
           <w:ilvl w:val="0"/>
-          <w:numId w:val="1"/>
+          <w:numId w:val="2"/>
         </w:numPr>
         <w:tabs>
           <w:tab w:val="clear" w:pos="708"/>
@@ -2089,21 +2089,7 @@
           <w:rFonts w:cs="Times New Roman" w:ascii="Times New Roman" w:hAnsi="Times New Roman"/>
           <w:szCs w:val="22"/>
         </w:rPr>
-        <w:t xml:space="preserve">Так же в функции, которую выполняет поток добавим вывод надписи, что сейчас процедура выполняется в данном потоке </w:t>
-      </w:r>
-      <w:r>
-        <w:rPr>
-          <w:rFonts w:cs="Times New Roman" w:ascii="Times New Roman" w:hAnsi="Times New Roman"/>
-          <w:szCs w:val="22"/>
-        </w:rPr>
-        <w:t>(на этапе тестирования)</w:t>
-      </w:r>
-      <w:r>
-        <w:rPr>
-          <w:rFonts w:cs="Times New Roman" w:ascii="Times New Roman" w:hAnsi="Times New Roman"/>
-          <w:szCs w:val="22"/>
-        </w:rPr>
-        <w:t>. Сделаем это для наглядности параллельности процедур.</w:t>
+        <w:t>Так же в функции, которую выполняет поток добавим вывод надписи, что сейчас процедура выполняется в данном потоке (на этапе тестирования). Сделаем это для наглядности параллельности процедур.</w:t>
       </w:r>
     </w:p>
     <w:p>
@@ -6621,6 +6607,25 @@
         <w:spacing w:before="0" w:after="0"/>
         <w:rPr>
           <w:rFonts w:ascii="Times New Roman" w:hAnsi="Times New Roman" w:cs="Times New Roman"/>
+          <w:sz w:val="22"/>
+          <w:szCs w:val="22"/>
+        </w:rPr>
+      </w:pPr>
+      <w:r>
+        <w:rPr>
+          <w:rFonts w:cs="Times New Roman" w:ascii="Times New Roman" w:hAnsi="Times New Roman"/>
+          <w:sz w:val="22"/>
+          <w:szCs w:val="22"/>
+        </w:rPr>
+        <w:t>Из тестирования видно, что значения при 1, 2, 4, 8, 16 потоках сильно отличаются. Особенно это разница заметна при малом количестве потоков (отличие почти в два раза при 1 и 2 потоках).</w:t>
+      </w:r>
+    </w:p>
+    <w:p>
+      <w:pPr>
+        <w:pStyle w:val="Standard"/>
+        <w:spacing w:before="0" w:after="0"/>
+        <w:rPr>
+          <w:rFonts w:ascii="Times New Roman" w:hAnsi="Times New Roman" w:cs="Times New Roman"/>
           <w:sz w:val="20"/>
           <w:szCs w:val="20"/>
         </w:rPr>
@@ -6636,451 +6641,52 @@
     <w:p>
       <w:pPr>
         <w:pStyle w:val="Standard"/>
-        <w:spacing w:before="0" w:after="0"/>
+        <w:spacing w:lineRule="auto" w:line="360"/>
+        <w:jc w:val="center"/>
         <w:rPr>
           <w:rFonts w:ascii="Times New Roman" w:hAnsi="Times New Roman" w:cs="Times New Roman"/>
-          <w:sz w:val="20"/>
-          <w:szCs w:val="20"/>
-        </w:rPr>
-      </w:pPr>
-      <w:r>
-        <w:rPr>
-          <w:rFonts w:cs="Times New Roman" w:ascii="Times New Roman" w:hAnsi="Times New Roman"/>
-          <w:sz w:val="20"/>
-          <w:szCs w:val="20"/>
-        </w:rPr>
-      </w:r>
-    </w:p>
-    <w:p>
-      <w:pPr>
-        <w:pStyle w:val="Standard"/>
-        <w:spacing w:before="0" w:after="0"/>
+          <w:b/>
+          <w:b/>
+          <w:sz w:val="28"/>
+          <w:szCs w:val="28"/>
+        </w:rPr>
+      </w:pPr>
+      <w:r>
+        <w:rPr/>
+      </w:r>
+    </w:p>
+    <w:p>
+      <w:pPr>
+        <w:pStyle w:val="Standard"/>
+        <w:spacing w:lineRule="auto" w:line="360"/>
+        <w:jc w:val="center"/>
         <w:rPr>
           <w:rFonts w:ascii="Times New Roman" w:hAnsi="Times New Roman" w:cs="Times New Roman"/>
-          <w:sz w:val="20"/>
-          <w:szCs w:val="20"/>
-        </w:rPr>
-      </w:pPr>
-      <w:r>
-        <w:rPr>
-          <w:rFonts w:cs="Times New Roman" w:ascii="Times New Roman" w:hAnsi="Times New Roman"/>
-          <w:sz w:val="20"/>
-          <w:szCs w:val="20"/>
-        </w:rPr>
-      </w:r>
-    </w:p>
-    <w:p>
-      <w:pPr>
-        <w:pStyle w:val="Standard"/>
-        <w:spacing w:before="0" w:after="0"/>
+          <w:b/>
+          <w:b/>
+          <w:sz w:val="28"/>
+          <w:szCs w:val="28"/>
+        </w:rPr>
+      </w:pPr>
+      <w:r>
+        <w:rPr/>
+      </w:r>
+    </w:p>
+    <w:p>
+      <w:pPr>
+        <w:pStyle w:val="Standard"/>
+        <w:spacing w:lineRule="auto" w:line="360"/>
+        <w:jc w:val="center"/>
         <w:rPr>
           <w:rFonts w:ascii="Times New Roman" w:hAnsi="Times New Roman" w:cs="Times New Roman"/>
-          <w:sz w:val="20"/>
-          <w:szCs w:val="20"/>
-        </w:rPr>
-      </w:pPr>
-      <w:r>
-        <w:rPr>
-          <w:rFonts w:cs="Times New Roman" w:ascii="Times New Roman" w:hAnsi="Times New Roman"/>
-          <w:sz w:val="20"/>
-          <w:szCs w:val="20"/>
-        </w:rPr>
-      </w:r>
-    </w:p>
-    <w:p>
-      <w:pPr>
-        <w:pStyle w:val="Standard"/>
-        <w:spacing w:before="0" w:after="0"/>
-        <w:rPr>
-          <w:rFonts w:ascii="Times New Roman" w:hAnsi="Times New Roman" w:cs="Times New Roman"/>
-          <w:sz w:val="20"/>
-          <w:szCs w:val="20"/>
-        </w:rPr>
-      </w:pPr>
-      <w:r>
-        <w:rPr>
-          <w:rFonts w:cs="Times New Roman" w:ascii="Times New Roman" w:hAnsi="Times New Roman"/>
-          <w:sz w:val="20"/>
-          <w:szCs w:val="20"/>
-        </w:rPr>
-      </w:r>
-    </w:p>
-    <w:p>
-      <w:pPr>
-        <w:pStyle w:val="Standard"/>
-        <w:spacing w:before="0" w:after="0"/>
-        <w:rPr>
-          <w:rFonts w:ascii="Times New Roman" w:hAnsi="Times New Roman" w:cs="Times New Roman"/>
-          <w:sz w:val="20"/>
-          <w:szCs w:val="20"/>
-        </w:rPr>
-      </w:pPr>
-      <w:r>
-        <w:rPr>
-          <w:rFonts w:cs="Times New Roman" w:ascii="Times New Roman" w:hAnsi="Times New Roman"/>
-          <w:sz w:val="20"/>
-          <w:szCs w:val="20"/>
-        </w:rPr>
-      </w:r>
-    </w:p>
-    <w:p>
-      <w:pPr>
-        <w:pStyle w:val="Standard"/>
-        <w:spacing w:before="0" w:after="0"/>
-        <w:rPr>
-          <w:rFonts w:ascii="Times New Roman" w:hAnsi="Times New Roman" w:cs="Times New Roman"/>
-          <w:sz w:val="20"/>
-          <w:szCs w:val="20"/>
-        </w:rPr>
-      </w:pPr>
-      <w:r>
-        <w:rPr>
-          <w:rFonts w:cs="Times New Roman" w:ascii="Times New Roman" w:hAnsi="Times New Roman"/>
-          <w:sz w:val="20"/>
-          <w:szCs w:val="20"/>
-        </w:rPr>
-      </w:r>
-    </w:p>
-    <w:p>
-      <w:pPr>
-        <w:pStyle w:val="Standard"/>
-        <w:spacing w:before="0" w:after="0"/>
-        <w:rPr>
-          <w:rFonts w:ascii="Times New Roman" w:hAnsi="Times New Roman" w:cs="Times New Roman"/>
-          <w:sz w:val="20"/>
-          <w:szCs w:val="20"/>
-        </w:rPr>
-      </w:pPr>
-      <w:r>
-        <w:rPr>
-          <w:rFonts w:cs="Times New Roman" w:ascii="Times New Roman" w:hAnsi="Times New Roman"/>
-          <w:sz w:val="20"/>
-          <w:szCs w:val="20"/>
-        </w:rPr>
-      </w:r>
-    </w:p>
-    <w:p>
-      <w:pPr>
-        <w:pStyle w:val="Standard"/>
-        <w:spacing w:before="0" w:after="0"/>
-        <w:rPr>
-          <w:rFonts w:ascii="Times New Roman" w:hAnsi="Times New Roman" w:cs="Times New Roman"/>
-          <w:sz w:val="20"/>
-          <w:szCs w:val="20"/>
-        </w:rPr>
-      </w:pPr>
-      <w:r>
-        <w:rPr>
-          <w:rFonts w:cs="Times New Roman" w:ascii="Times New Roman" w:hAnsi="Times New Roman"/>
-          <w:sz w:val="20"/>
-          <w:szCs w:val="20"/>
-        </w:rPr>
-      </w:r>
-    </w:p>
-    <w:p>
-      <w:pPr>
-        <w:pStyle w:val="Standard"/>
-        <w:spacing w:before="0" w:after="0"/>
-        <w:rPr>
-          <w:rFonts w:ascii="Times New Roman" w:hAnsi="Times New Roman" w:cs="Times New Roman"/>
-          <w:sz w:val="20"/>
-          <w:szCs w:val="20"/>
-        </w:rPr>
-      </w:pPr>
-      <w:r>
-        <w:rPr>
-          <w:rFonts w:cs="Times New Roman" w:ascii="Times New Roman" w:hAnsi="Times New Roman"/>
-          <w:sz w:val="20"/>
-          <w:szCs w:val="20"/>
-        </w:rPr>
-      </w:r>
-    </w:p>
-    <w:p>
-      <w:pPr>
-        <w:pStyle w:val="Standard"/>
-        <w:spacing w:before="0" w:after="0"/>
-        <w:rPr>
-          <w:rFonts w:ascii="Times New Roman" w:hAnsi="Times New Roman" w:cs="Times New Roman"/>
-          <w:sz w:val="20"/>
-          <w:szCs w:val="20"/>
-        </w:rPr>
-      </w:pPr>
-      <w:r>
-        <w:rPr>
-          <w:rFonts w:cs="Times New Roman" w:ascii="Times New Roman" w:hAnsi="Times New Roman"/>
-          <w:sz w:val="20"/>
-          <w:szCs w:val="20"/>
-        </w:rPr>
-      </w:r>
-    </w:p>
-    <w:p>
-      <w:pPr>
-        <w:pStyle w:val="Standard"/>
-        <w:spacing w:before="0" w:after="0"/>
-        <w:rPr>
-          <w:rFonts w:ascii="Times New Roman" w:hAnsi="Times New Roman" w:cs="Times New Roman"/>
-          <w:sz w:val="20"/>
-          <w:szCs w:val="20"/>
-        </w:rPr>
-      </w:pPr>
-      <w:r>
-        <w:rPr>
-          <w:rFonts w:cs="Times New Roman" w:ascii="Times New Roman" w:hAnsi="Times New Roman"/>
-          <w:sz w:val="20"/>
-          <w:szCs w:val="20"/>
-        </w:rPr>
-      </w:r>
-    </w:p>
-    <w:p>
-      <w:pPr>
-        <w:pStyle w:val="Standard"/>
-        <w:spacing w:before="0" w:after="0"/>
-        <w:rPr>
-          <w:rFonts w:ascii="Times New Roman" w:hAnsi="Times New Roman" w:cs="Times New Roman"/>
-          <w:sz w:val="20"/>
-          <w:szCs w:val="20"/>
-        </w:rPr>
-      </w:pPr>
-      <w:r>
-        <w:rPr>
-          <w:rFonts w:cs="Times New Roman" w:ascii="Times New Roman" w:hAnsi="Times New Roman"/>
-          <w:sz w:val="20"/>
-          <w:szCs w:val="20"/>
-        </w:rPr>
-      </w:r>
-    </w:p>
-    <w:p>
-      <w:pPr>
-        <w:pStyle w:val="Standard"/>
-        <w:spacing w:before="0" w:after="0"/>
-        <w:rPr>
-          <w:rFonts w:ascii="Times New Roman" w:hAnsi="Times New Roman" w:cs="Times New Roman"/>
-          <w:sz w:val="20"/>
-          <w:szCs w:val="20"/>
-        </w:rPr>
-      </w:pPr>
-      <w:r>
-        <w:rPr>
-          <w:rFonts w:cs="Times New Roman" w:ascii="Times New Roman" w:hAnsi="Times New Roman"/>
-          <w:sz w:val="20"/>
-          <w:szCs w:val="20"/>
-        </w:rPr>
-      </w:r>
-    </w:p>
-    <w:p>
-      <w:pPr>
-        <w:pStyle w:val="Standard"/>
-        <w:spacing w:before="0" w:after="0"/>
-        <w:rPr>
-          <w:rFonts w:ascii="Times New Roman" w:hAnsi="Times New Roman" w:cs="Times New Roman"/>
-          <w:sz w:val="20"/>
-          <w:szCs w:val="20"/>
-        </w:rPr>
-      </w:pPr>
-      <w:r>
-        <w:rPr>
-          <w:rFonts w:cs="Times New Roman" w:ascii="Times New Roman" w:hAnsi="Times New Roman"/>
-          <w:sz w:val="20"/>
-          <w:szCs w:val="20"/>
-        </w:rPr>
-      </w:r>
-    </w:p>
-    <w:p>
-      <w:pPr>
-        <w:pStyle w:val="Standard"/>
-        <w:spacing w:before="0" w:after="0"/>
-        <w:rPr>
-          <w:rFonts w:ascii="Times New Roman" w:hAnsi="Times New Roman" w:cs="Times New Roman"/>
-          <w:sz w:val="20"/>
-          <w:szCs w:val="20"/>
-        </w:rPr>
-      </w:pPr>
-      <w:r>
-        <w:rPr>
-          <w:rFonts w:cs="Times New Roman" w:ascii="Times New Roman" w:hAnsi="Times New Roman"/>
-          <w:sz w:val="20"/>
-          <w:szCs w:val="20"/>
-        </w:rPr>
-      </w:r>
-    </w:p>
-    <w:p>
-      <w:pPr>
-        <w:pStyle w:val="Standard"/>
-        <w:spacing w:before="0" w:after="0"/>
-        <w:rPr>
-          <w:rFonts w:ascii="Times New Roman" w:hAnsi="Times New Roman" w:cs="Times New Roman"/>
-          <w:sz w:val="20"/>
-          <w:szCs w:val="20"/>
-        </w:rPr>
-      </w:pPr>
-      <w:r>
-        <w:rPr>
-          <w:rFonts w:cs="Times New Roman" w:ascii="Times New Roman" w:hAnsi="Times New Roman"/>
-          <w:sz w:val="20"/>
-          <w:szCs w:val="20"/>
-        </w:rPr>
-      </w:r>
-    </w:p>
-    <w:p>
-      <w:pPr>
-        <w:pStyle w:val="Standard"/>
-        <w:spacing w:before="0" w:after="0"/>
-        <w:rPr>
-          <w:rFonts w:ascii="Times New Roman" w:hAnsi="Times New Roman" w:cs="Times New Roman"/>
-          <w:sz w:val="20"/>
-          <w:szCs w:val="20"/>
-        </w:rPr>
-      </w:pPr>
-      <w:r>
-        <w:rPr>
-          <w:rFonts w:cs="Times New Roman" w:ascii="Times New Roman" w:hAnsi="Times New Roman"/>
-          <w:sz w:val="20"/>
-          <w:szCs w:val="20"/>
-        </w:rPr>
-      </w:r>
-    </w:p>
-    <w:p>
-      <w:pPr>
-        <w:pStyle w:val="Standard"/>
-        <w:spacing w:before="0" w:after="0"/>
-        <w:rPr>
-          <w:rFonts w:ascii="Times New Roman" w:hAnsi="Times New Roman" w:cs="Times New Roman"/>
-          <w:sz w:val="20"/>
-          <w:szCs w:val="20"/>
-        </w:rPr>
-      </w:pPr>
-      <w:r>
-        <w:rPr>
-          <w:rFonts w:cs="Times New Roman" w:ascii="Times New Roman" w:hAnsi="Times New Roman"/>
-          <w:sz w:val="20"/>
-          <w:szCs w:val="20"/>
-        </w:rPr>
-      </w:r>
-    </w:p>
-    <w:p>
-      <w:pPr>
-        <w:pStyle w:val="Standard"/>
-        <w:spacing w:before="0" w:after="0"/>
-        <w:rPr>
-          <w:rFonts w:ascii="Times New Roman" w:hAnsi="Times New Roman" w:cs="Times New Roman"/>
-          <w:sz w:val="20"/>
-          <w:szCs w:val="20"/>
-        </w:rPr>
-      </w:pPr>
-      <w:r>
-        <w:rPr>
-          <w:rFonts w:cs="Times New Roman" w:ascii="Times New Roman" w:hAnsi="Times New Roman"/>
-          <w:sz w:val="20"/>
-          <w:szCs w:val="20"/>
-        </w:rPr>
-      </w:r>
-    </w:p>
-    <w:p>
-      <w:pPr>
-        <w:pStyle w:val="Standard"/>
-        <w:spacing w:before="0" w:after="0"/>
-        <w:rPr>
-          <w:rFonts w:ascii="Times New Roman" w:hAnsi="Times New Roman" w:cs="Times New Roman"/>
-          <w:sz w:val="20"/>
-          <w:szCs w:val="20"/>
-        </w:rPr>
-      </w:pPr>
-      <w:r>
-        <w:rPr>
-          <w:rFonts w:cs="Times New Roman" w:ascii="Times New Roman" w:hAnsi="Times New Roman"/>
-          <w:sz w:val="20"/>
-          <w:szCs w:val="20"/>
-        </w:rPr>
-      </w:r>
-    </w:p>
-    <w:p>
-      <w:pPr>
-        <w:pStyle w:val="Standard"/>
-        <w:spacing w:before="0" w:after="0"/>
-        <w:rPr>
-          <w:rFonts w:ascii="Times New Roman" w:hAnsi="Times New Roman" w:cs="Times New Roman"/>
-          <w:sz w:val="20"/>
-          <w:szCs w:val="20"/>
-        </w:rPr>
-      </w:pPr>
-      <w:r>
-        <w:rPr>
-          <w:rFonts w:cs="Times New Roman" w:ascii="Times New Roman" w:hAnsi="Times New Roman"/>
-          <w:sz w:val="20"/>
-          <w:szCs w:val="20"/>
-        </w:rPr>
-      </w:r>
-    </w:p>
-    <w:p>
-      <w:pPr>
-        <w:pStyle w:val="Standard"/>
-        <w:spacing w:before="0" w:after="0"/>
-        <w:rPr>
-          <w:rFonts w:ascii="Times New Roman" w:hAnsi="Times New Roman" w:cs="Times New Roman"/>
-          <w:sz w:val="20"/>
-          <w:szCs w:val="20"/>
-        </w:rPr>
-      </w:pPr>
-      <w:r>
-        <w:rPr>
-          <w:rFonts w:cs="Times New Roman" w:ascii="Times New Roman" w:hAnsi="Times New Roman"/>
-          <w:sz w:val="20"/>
-          <w:szCs w:val="20"/>
-        </w:rPr>
-      </w:r>
-    </w:p>
-    <w:p>
-      <w:pPr>
-        <w:pStyle w:val="Standard"/>
-        <w:spacing w:before="0" w:after="0"/>
-        <w:rPr>
-          <w:rFonts w:ascii="Times New Roman" w:hAnsi="Times New Roman" w:cs="Times New Roman"/>
-          <w:sz w:val="20"/>
-          <w:szCs w:val="20"/>
-        </w:rPr>
-      </w:pPr>
-      <w:r>
-        <w:rPr>
-          <w:rFonts w:cs="Times New Roman" w:ascii="Times New Roman" w:hAnsi="Times New Roman"/>
-          <w:sz w:val="20"/>
-          <w:szCs w:val="20"/>
-        </w:rPr>
-      </w:r>
-    </w:p>
-    <w:p>
-      <w:pPr>
-        <w:pStyle w:val="Standard"/>
-        <w:spacing w:before="0" w:after="0"/>
-        <w:rPr>
-          <w:rFonts w:ascii="Times New Roman" w:hAnsi="Times New Roman" w:cs="Times New Roman"/>
-          <w:sz w:val="20"/>
-          <w:szCs w:val="20"/>
-        </w:rPr>
-      </w:pPr>
-      <w:r>
-        <w:rPr>
-          <w:rFonts w:cs="Times New Roman" w:ascii="Times New Roman" w:hAnsi="Times New Roman"/>
-          <w:sz w:val="20"/>
-          <w:szCs w:val="20"/>
-        </w:rPr>
-      </w:r>
-    </w:p>
-    <w:p>
-      <w:pPr>
-        <w:pStyle w:val="Standard"/>
-        <w:spacing w:before="0" w:after="0"/>
-        <w:rPr>
-          <w:rFonts w:ascii="Times New Roman" w:hAnsi="Times New Roman" w:cs="Times New Roman"/>
-          <w:sz w:val="20"/>
-          <w:szCs w:val="20"/>
-        </w:rPr>
-      </w:pPr>
-      <w:r>
-        <w:rPr>
-          <w:rFonts w:cs="Times New Roman" w:ascii="Times New Roman" w:hAnsi="Times New Roman"/>
-          <w:sz w:val="20"/>
-          <w:szCs w:val="20"/>
-        </w:rPr>
+          <w:b/>
+          <w:b/>
+          <w:sz w:val="28"/>
+          <w:szCs w:val="28"/>
+        </w:rPr>
+      </w:pPr>
+      <w:r>
+        <w:rPr/>
       </w:r>
     </w:p>
     <w:p>
@@ -7099,7 +6705,7 @@
           <w:sz w:val="22"/>
           <w:szCs w:val="22"/>
         </w:rPr>
-        <w:t>Из тестирования видно, что значения при 1, 2, 4, 8, 16 потоках сильно отличаются. Особенно это разница заметна при малом количестве потоков (отличие почти в два раза при 1 и 2 потоках).</w:t>
+        <w:t>Проверим вывод утилиты strace (запишем в отдельный файл, а потом найдём вызовы создания потоков). Проверим на тесте с 4-мя потоками.</w:t>
       </w:r>
     </w:p>
     <w:p>
@@ -7108,16 +6714,102 @@
         <w:spacing w:before="0" w:after="0"/>
         <w:rPr>
           <w:rFonts w:ascii="Times New Roman" w:hAnsi="Times New Roman" w:cs="Times New Roman"/>
-          <w:sz w:val="20"/>
-          <w:szCs w:val="20"/>
-        </w:rPr>
-      </w:pPr>
-      <w:r>
-        <w:rPr>
-          <w:rFonts w:cs="Times New Roman" w:ascii="Times New Roman" w:hAnsi="Times New Roman"/>
-          <w:sz w:val="20"/>
-          <w:szCs w:val="20"/>
-        </w:rPr>
+          <w:sz w:val="22"/>
+          <w:szCs w:val="22"/>
+        </w:rPr>
+      </w:pPr>
+      <w:r>
+        <w:rPr/>
+      </w:r>
+    </w:p>
+    <w:p>
+      <w:pPr>
+        <w:pStyle w:val="TextBody"/>
+        <w:rPr/>
+      </w:pPr>
+      <w:r>
+        <w:rPr/>
+        <w:drawing>
+          <wp:anchor behindDoc="0" distT="0" distB="0" distL="0" distR="0" simplePos="0" locked="0" layoutInCell="1" allowOverlap="1" relativeHeight="3">
+            <wp:simplePos x="0" y="0"/>
+            <wp:positionH relativeFrom="column">
+              <wp:align>center</wp:align>
+            </wp:positionH>
+            <wp:positionV relativeFrom="paragraph">
+              <wp:posOffset>635</wp:posOffset>
+            </wp:positionV>
+            <wp:extent cx="5940425" cy="468630"/>
+            <wp:effectExtent l="0" t="0" r="0" b="0"/>
+            <wp:wrapSquare wrapText="largest"/>
+            <wp:docPr id="2" name="Image2" descr=""/>
+            <wp:cNvGraphicFramePr>
+              <a:graphicFrameLocks xmlns:a="http://schemas.openxmlformats.org/drawingml/2006/main" noChangeAspect="1"/>
+            </wp:cNvGraphicFramePr>
+            <a:graphic xmlns:a="http://schemas.openxmlformats.org/drawingml/2006/main">
+              <a:graphicData uri="http://schemas.openxmlformats.org/drawingml/2006/picture">
+                <pic:pic xmlns:pic="http://schemas.openxmlformats.org/drawingml/2006/picture">
+                  <pic:nvPicPr>
+                    <pic:cNvPr id="2" name="Image2" descr=""/>
+                    <pic:cNvPicPr>
+                      <a:picLocks noChangeAspect="1" noChangeArrowheads="1"/>
+                    </pic:cNvPicPr>
+                  </pic:nvPicPr>
+                  <pic:blipFill>
+                    <a:blip r:embed="rId3"/>
+                    <a:stretch>
+                      <a:fillRect/>
+                    </a:stretch>
+                  </pic:blipFill>
+                  <pic:spPr bwMode="auto">
+                    <a:xfrm>
+                      <a:off x="0" y="0"/>
+                      <a:ext cx="5940425" cy="468630"/>
+                    </a:xfrm>
+                    <a:prstGeom prst="rect">
+                      <a:avLst/>
+                    </a:prstGeom>
+                  </pic:spPr>
+                </pic:pic>
+              </a:graphicData>
+            </a:graphic>
+          </wp:anchor>
+        </w:drawing>
+      </w:r>
+    </w:p>
+    <w:p>
+      <w:pPr>
+        <w:pStyle w:val="TextBody"/>
+        <w:rPr/>
+      </w:pPr>
+      <w:r>
+        <w:rPr/>
+      </w:r>
+    </w:p>
+    <w:p>
+      <w:pPr>
+        <w:pStyle w:val="TextBody"/>
+        <w:rPr/>
+      </w:pPr>
+      <w:r>
+        <w:rPr/>
+        <w:t>Можно сделать вывод, что создание потоков, как и создание процессов, реализовано в Linux с помощью утилиты  clone(). Отличие в более тонкой настройке. С помощью этой утилиты в целом можно самостоятельно создавать потоки.</w:t>
+      </w:r>
+    </w:p>
+    <w:p>
+      <w:pPr>
+        <w:pStyle w:val="Standard"/>
+        <w:spacing w:lineRule="auto" w:line="360"/>
+        <w:jc w:val="center"/>
+        <w:rPr>
+          <w:rFonts w:ascii="Times New Roman" w:hAnsi="Times New Roman" w:cs="Times New Roman"/>
+          <w:b/>
+          <w:b/>
+          <w:sz w:val="28"/>
+          <w:szCs w:val="28"/>
+        </w:rPr>
+      </w:pPr>
+      <w:r>
+        <w:rPr/>
       </w:r>
     </w:p>
     <w:p>
@@ -7163,11 +6855,47 @@
           <w:szCs w:val="24"/>
           <w:lang w:val="en-US" w:eastAsia="ru-RU"/>
         </w:rPr>
-        <w:t>Я познакомился с многопоточностью и смог реализовать её для моей задачи. Так же мне удалось выявить зависимость между количеством потоков и временем выполнения. При малом количестве потоков (&lt;=4) разницы во времени выполнения очень значительна. Дальнейшее увеличение количества потоков приводит лишь к незначительному набору эффективности (много времени тратиться на инициализацию потоков). Многопоточность – полезная вещь в различных проектах, а благодаря этой лабораторной работе я получил базовые навыки в работе с потоками.</w:t>
+        <w:t xml:space="preserve">Я познакомился с многопоточностью и смог реализовать её для моей задачи. Так же мне удалось выявить зависимость между количеством потоков и временем выполнения. При малом количестве потоков (&lt;=4) разницы во времени выполнения очень значительна. Дальнейшее увеличение количества потоков приводит лишь к незначительному набору эффективности (много времени тратиться на инициализацию потоков). </w:t>
+      </w:r>
+      <w:r>
+        <w:rPr>
+          <w:rFonts w:cs="Times New Roman" w:ascii="Times New Roman" w:hAnsi="Times New Roman"/>
+          <w:bCs/>
+          <w:sz w:val="24"/>
+          <w:szCs w:val="24"/>
+          <w:lang w:val="en-US" w:eastAsia="ru-RU"/>
+        </w:rPr>
+        <w:t xml:space="preserve">Так же, с помощью утилиты strace, я узнал как реализовано создание потоков в линуксе. </w:t>
+      </w:r>
+      <w:r>
+        <w:rPr>
+          <w:rFonts w:cs="Times New Roman" w:ascii="Times New Roman" w:hAnsi="Times New Roman"/>
+          <w:bCs/>
+          <w:sz w:val="24"/>
+          <w:szCs w:val="24"/>
+          <w:lang w:val="en-US" w:eastAsia="ru-RU"/>
+        </w:rPr>
+        <w:t>Многопоточность – полезная вещь в различных проектах, а благодаря этой лабораторной работе я получил базовые навыки в работе с потоками.</w:t>
+      </w:r>
+    </w:p>
+    <w:p>
+      <w:pPr>
+        <w:pStyle w:val="Standard"/>
+        <w:spacing w:lineRule="auto" w:line="360" w:before="0" w:after="160"/>
+        <w:rPr>
+          <w:rFonts w:ascii="Times New Roman" w:hAnsi="Times New Roman" w:cs="Times New Roman"/>
+          <w:bCs/>
+          <w:sz w:val="24"/>
+          <w:szCs w:val="24"/>
+          <w:lang w:val="en-US" w:eastAsia="ru-RU"/>
+        </w:rPr>
+      </w:pPr>
+      <w:r>
+        <w:rPr/>
       </w:r>
     </w:p>
     <w:sectPr>
-      <w:footerReference w:type="default" r:id="rId3"/>
+      <w:footerReference w:type="default" r:id="rId4"/>
       <w:type w:val="nextPage"/>
       <w:pgSz w:w="11906" w:h="16838"/>
       <w:pgMar w:left="1701" w:right="850" w:header="0" w:top="1134" w:footer="720" w:bottom="1134" w:gutter="0"/>
@@ -7210,7 +6938,7 @@
       <w:rPr>
         <w:rStyle w:val="Pagenumber"/>
       </w:rPr>
-      <w:t>8</w:t>
+      <w:t>6</w:t>
     </w:r>
     <w:r>
       <w:rPr>
@@ -7237,6 +6965,125 @@
   <w:abstractNum w:abstractNumId="1">
     <w:lvl w:ilvl="0">
       <w:start w:val="1"/>
+      <w:numFmt w:val="none"/>
+      <w:suff w:val="nothing"/>
+      <w:lvlText w:val=""/>
+      <w:lvlJc w:val="left"/>
+      <w:pPr>
+        <w:tabs>
+          <w:tab w:val="num" w:pos="0"/>
+        </w:tabs>
+        <w:ind w:left="0" w:hanging="0"/>
+      </w:pPr>
+    </w:lvl>
+    <w:lvl w:ilvl="1">
+      <w:start w:val="1"/>
+      <w:numFmt w:val="none"/>
+      <w:suff w:val="nothing"/>
+      <w:lvlText w:val=""/>
+      <w:lvlJc w:val="left"/>
+      <w:pPr>
+        <w:tabs>
+          <w:tab w:val="num" w:pos="0"/>
+        </w:tabs>
+        <w:ind w:left="0" w:hanging="0"/>
+      </w:pPr>
+    </w:lvl>
+    <w:lvl w:ilvl="2">
+      <w:start w:val="1"/>
+      <w:numFmt w:val="none"/>
+      <w:suff w:val="nothing"/>
+      <w:lvlText w:val=""/>
+      <w:lvlJc w:val="left"/>
+      <w:pPr>
+        <w:tabs>
+          <w:tab w:val="num" w:pos="0"/>
+        </w:tabs>
+        <w:ind w:left="0" w:hanging="0"/>
+      </w:pPr>
+    </w:lvl>
+    <w:lvl w:ilvl="3">
+      <w:start w:val="1"/>
+      <w:numFmt w:val="none"/>
+      <w:suff w:val="nothing"/>
+      <w:lvlText w:val=""/>
+      <w:lvlJc w:val="left"/>
+      <w:pPr>
+        <w:tabs>
+          <w:tab w:val="num" w:pos="0"/>
+        </w:tabs>
+        <w:ind w:left="0" w:hanging="0"/>
+      </w:pPr>
+    </w:lvl>
+    <w:lvl w:ilvl="4">
+      <w:start w:val="1"/>
+      <w:numFmt w:val="none"/>
+      <w:suff w:val="nothing"/>
+      <w:lvlText w:val=""/>
+      <w:lvlJc w:val="left"/>
+      <w:pPr>
+        <w:tabs>
+          <w:tab w:val="num" w:pos="0"/>
+        </w:tabs>
+        <w:ind w:left="0" w:hanging="0"/>
+      </w:pPr>
+    </w:lvl>
+    <w:lvl w:ilvl="5">
+      <w:start w:val="1"/>
+      <w:numFmt w:val="none"/>
+      <w:suff w:val="nothing"/>
+      <w:lvlText w:val=""/>
+      <w:lvlJc w:val="left"/>
+      <w:pPr>
+        <w:tabs>
+          <w:tab w:val="num" w:pos="0"/>
+        </w:tabs>
+        <w:ind w:left="0" w:hanging="0"/>
+      </w:pPr>
+    </w:lvl>
+    <w:lvl w:ilvl="6">
+      <w:start w:val="1"/>
+      <w:numFmt w:val="none"/>
+      <w:suff w:val="nothing"/>
+      <w:lvlText w:val=""/>
+      <w:lvlJc w:val="left"/>
+      <w:pPr>
+        <w:tabs>
+          <w:tab w:val="num" w:pos="0"/>
+        </w:tabs>
+        <w:ind w:left="0" w:hanging="0"/>
+      </w:pPr>
+    </w:lvl>
+    <w:lvl w:ilvl="7">
+      <w:start w:val="1"/>
+      <w:numFmt w:val="none"/>
+      <w:suff w:val="nothing"/>
+      <w:lvlText w:val=""/>
+      <w:lvlJc w:val="left"/>
+      <w:pPr>
+        <w:tabs>
+          <w:tab w:val="num" w:pos="0"/>
+        </w:tabs>
+        <w:ind w:left="0" w:hanging="0"/>
+      </w:pPr>
+    </w:lvl>
+    <w:lvl w:ilvl="8">
+      <w:start w:val="1"/>
+      <w:numFmt w:val="none"/>
+      <w:suff w:val="nothing"/>
+      <w:lvlText w:val=""/>
+      <w:lvlJc w:val="left"/>
+      <w:pPr>
+        <w:tabs>
+          <w:tab w:val="num" w:pos="0"/>
+        </w:tabs>
+        <w:ind w:left="0" w:hanging="0"/>
+      </w:pPr>
+    </w:lvl>
+  </w:abstractNum>
+  <w:abstractNum w:abstractNumId="2">
+    <w:lvl w:ilvl="0">
+      <w:start w:val="1"/>
       <w:numFmt w:val="bullet"/>
       <w:lvlText w:val=""/>
       <w:lvlJc w:val="left"/>
@@ -7371,116 +7218,6 @@
       </w:rPr>
     </w:lvl>
   </w:abstractNum>
-  <w:abstractNum w:abstractNumId="2">
-    <w:lvl w:ilvl="0">
-      <w:start w:val="1"/>
-      <w:numFmt w:val="decimal"/>
-      <w:lvlText w:val="%1."/>
-      <w:lvlJc w:val="left"/>
-      <w:pPr>
-        <w:tabs>
-          <w:tab w:val="num" w:pos="0"/>
-        </w:tabs>
-        <w:ind w:left="720" w:hanging="360"/>
-      </w:pPr>
-    </w:lvl>
-    <w:lvl w:ilvl="1">
-      <w:start w:val="1"/>
-      <w:numFmt w:val="lowerLetter"/>
-      <w:lvlText w:val="%1.%2."/>
-      <w:lvlJc w:val="left"/>
-      <w:pPr>
-        <w:tabs>
-          <w:tab w:val="num" w:pos="0"/>
-        </w:tabs>
-        <w:ind w:left="1440" w:hanging="360"/>
-      </w:pPr>
-    </w:lvl>
-    <w:lvl w:ilvl="2">
-      <w:start w:val="1"/>
-      <w:numFmt w:val="lowerRoman"/>
-      <w:lvlText w:val="%1.%2.%3."/>
-      <w:lvlJc w:val="right"/>
-      <w:pPr>
-        <w:tabs>
-          <w:tab w:val="num" w:pos="0"/>
-        </w:tabs>
-        <w:ind w:left="2160" w:hanging="180"/>
-      </w:pPr>
-    </w:lvl>
-    <w:lvl w:ilvl="3">
-      <w:start w:val="1"/>
-      <w:numFmt w:val="decimal"/>
-      <w:lvlText w:val="%1.%2.%3.%4."/>
-      <w:lvlJc w:val="left"/>
-      <w:pPr>
-        <w:tabs>
-          <w:tab w:val="num" w:pos="0"/>
-        </w:tabs>
-        <w:ind w:left="2880" w:hanging="360"/>
-      </w:pPr>
-    </w:lvl>
-    <w:lvl w:ilvl="4">
-      <w:start w:val="1"/>
-      <w:numFmt w:val="lowerLetter"/>
-      <w:lvlText w:val="%1.%2.%3.%4.%5."/>
-      <w:lvlJc w:val="left"/>
-      <w:pPr>
-        <w:tabs>
-          <w:tab w:val="num" w:pos="0"/>
-        </w:tabs>
-        <w:ind w:left="3600" w:hanging="360"/>
-      </w:pPr>
-    </w:lvl>
-    <w:lvl w:ilvl="5">
-      <w:start w:val="1"/>
-      <w:numFmt w:val="lowerRoman"/>
-      <w:lvlText w:val="%1.%2.%3.%4.%5.%6."/>
-      <w:lvlJc w:val="right"/>
-      <w:pPr>
-        <w:tabs>
-          <w:tab w:val="num" w:pos="0"/>
-        </w:tabs>
-        <w:ind w:left="4320" w:hanging="180"/>
-      </w:pPr>
-    </w:lvl>
-    <w:lvl w:ilvl="6">
-      <w:start w:val="1"/>
-      <w:numFmt w:val="decimal"/>
-      <w:lvlText w:val="%1.%2.%3.%4.%5.%6.%7."/>
-      <w:lvlJc w:val="left"/>
-      <w:pPr>
-        <w:tabs>
-          <w:tab w:val="num" w:pos="0"/>
-        </w:tabs>
-        <w:ind w:left="5040" w:hanging="360"/>
-      </w:pPr>
-    </w:lvl>
-    <w:lvl w:ilvl="7">
-      <w:start w:val="1"/>
-      <w:numFmt w:val="lowerLetter"/>
-      <w:lvlText w:val="%1.%2.%3.%4.%5.%6.%7.%8."/>
-      <w:lvlJc w:val="left"/>
-      <w:pPr>
-        <w:tabs>
-          <w:tab w:val="num" w:pos="0"/>
-        </w:tabs>
-        <w:ind w:left="5760" w:hanging="360"/>
-      </w:pPr>
-    </w:lvl>
-    <w:lvl w:ilvl="8">
-      <w:start w:val="1"/>
-      <w:numFmt w:val="lowerRoman"/>
-      <w:lvlText w:val="%1.%2.%3.%4.%5.%6.%7.%8.%9."/>
-      <w:lvlJc w:val="right"/>
-      <w:pPr>
-        <w:tabs>
-          <w:tab w:val="num" w:pos="0"/>
-        </w:tabs>
-        <w:ind w:left="6480" w:hanging="180"/>
-      </w:pPr>
-    </w:lvl>
-  </w:abstractNum>
   <w:abstractNum w:abstractNumId="3">
     <w:lvl w:ilvl="0">
       <w:start w:val="1"/>
@@ -8144,119 +7881,110 @@
   <w:abstractNum w:abstractNumId="9">
     <w:lvl w:ilvl="0">
       <w:start w:val="1"/>
-      <w:numFmt w:val="none"/>
-      <w:suff w:val="nothing"/>
-      <w:lvlText w:val=""/>
+      <w:numFmt w:val="decimal"/>
+      <w:lvlText w:val="%1."/>
       <w:lvlJc w:val="left"/>
       <w:pPr>
         <w:tabs>
           <w:tab w:val="num" w:pos="0"/>
         </w:tabs>
-        <w:ind w:left="0" w:hanging="0"/>
+        <w:ind w:left="720" w:hanging="360"/>
       </w:pPr>
     </w:lvl>
     <w:lvl w:ilvl="1">
       <w:start w:val="1"/>
-      <w:numFmt w:val="none"/>
-      <w:suff w:val="nothing"/>
-      <w:lvlText w:val=""/>
+      <w:numFmt w:val="lowerLetter"/>
+      <w:lvlText w:val="%1.%2."/>
       <w:lvlJc w:val="left"/>
       <w:pPr>
         <w:tabs>
           <w:tab w:val="num" w:pos="0"/>
         </w:tabs>
-        <w:ind w:left="0" w:hanging="0"/>
+        <w:ind w:left="1440" w:hanging="360"/>
       </w:pPr>
     </w:lvl>
     <w:lvl w:ilvl="2">
       <w:start w:val="1"/>
-      <w:numFmt w:val="none"/>
-      <w:suff w:val="nothing"/>
-      <w:lvlText w:val=""/>
-      <w:lvlJc w:val="left"/>
+      <w:numFmt w:val="lowerRoman"/>
+      <w:lvlText w:val="%1.%2.%3."/>
+      <w:lvlJc w:val="right"/>
       <w:pPr>
         <w:tabs>
           <w:tab w:val="num" w:pos="0"/>
         </w:tabs>
-        <w:ind w:left="0" w:hanging="0"/>
+        <w:ind w:left="2160" w:hanging="180"/>
       </w:pPr>
     </w:lvl>
     <w:lvl w:ilvl="3">
       <w:start w:val="1"/>
-      <w:numFmt w:val="none"/>
-      <w:suff w:val="nothing"/>
-      <w:lvlText w:val=""/>
+      <w:numFmt w:val="decimal"/>
+      <w:lvlText w:val="%1.%2.%3.%4."/>
       <w:lvlJc w:val="left"/>
       <w:pPr>
         <w:tabs>
           <w:tab w:val="num" w:pos="0"/>
         </w:tabs>
-        <w:ind w:left="0" w:hanging="0"/>
+        <w:ind w:left="2880" w:hanging="360"/>
       </w:pPr>
     </w:lvl>
     <w:lvl w:ilvl="4">
       <w:start w:val="1"/>
-      <w:numFmt w:val="none"/>
-      <w:suff w:val="nothing"/>
-      <w:lvlText w:val=""/>
+      <w:numFmt w:val="lowerLetter"/>
+      <w:lvlText w:val="%1.%2.%3.%4.%5."/>
       <w:lvlJc w:val="left"/>
       <w:pPr>
         <w:tabs>
           <w:tab w:val="num" w:pos="0"/>
         </w:tabs>
-        <w:ind w:left="0" w:hanging="0"/>
+        <w:ind w:left="3600" w:hanging="360"/>
       </w:pPr>
     </w:lvl>
     <w:lvl w:ilvl="5">
       <w:start w:val="1"/>
-      <w:numFmt w:val="none"/>
-      <w:suff w:val="nothing"/>
-      <w:lvlText w:val=""/>
-      <w:lvlJc w:val="left"/>
+      <w:numFmt w:val="lowerRoman"/>
+      <w:lvlText w:val="%1.%2.%3.%4.%5.%6."/>
+      <w:lvlJc w:val="right"/>
       <w:pPr>
         <w:tabs>
           <w:tab w:val="num" w:pos="0"/>
         </w:tabs>
-        <w:ind w:left="0" w:hanging="0"/>
+        <w:ind w:left="4320" w:hanging="180"/>
       </w:pPr>
     </w:lvl>
     <w:lvl w:ilvl="6">
       <w:start w:val="1"/>
-      <w:numFmt w:val="none"/>
-      <w:suff w:val="nothing"/>
-      <w:lvlText w:val=""/>
+      <w:numFmt w:val="decimal"/>
+      <w:lvlText w:val="%1.%2.%3.%4.%5.%6.%7."/>
       <w:lvlJc w:val="left"/>
       <w:pPr>
         <w:tabs>
           <w:tab w:val="num" w:pos="0"/>
         </w:tabs>
-        <w:ind w:left="0" w:hanging="0"/>
+        <w:ind w:left="5040" w:hanging="360"/>
       </w:pPr>
     </w:lvl>
     <w:lvl w:ilvl="7">
       <w:start w:val="1"/>
-      <w:numFmt w:val="none"/>
-      <w:suff w:val="nothing"/>
-      <w:lvlText w:val=""/>
+      <w:numFmt w:val="lowerLetter"/>
+      <w:lvlText w:val="%1.%2.%3.%4.%5.%6.%7.%8."/>
       <w:lvlJc w:val="left"/>
       <w:pPr>
         <w:tabs>
           <w:tab w:val="num" w:pos="0"/>
         </w:tabs>
-        <w:ind w:left="0" w:hanging="0"/>
+        <w:ind w:left="5760" w:hanging="360"/>
       </w:pPr>
     </w:lvl>
     <w:lvl w:ilvl="8">
       <w:start w:val="1"/>
-      <w:numFmt w:val="none"/>
-      <w:suff w:val="nothing"/>
-      <w:lvlText w:val=""/>
-      <w:lvlJc w:val="left"/>
+      <w:numFmt w:val="lowerRoman"/>
+      <w:lvlText w:val="%1.%2.%3.%4.%5.%6.%7.%8.%9."/>
+      <w:lvlJc w:val="right"/>
       <w:pPr>
         <w:tabs>
           <w:tab w:val="num" w:pos="0"/>
         </w:tabs>
-        <w:ind w:left="0" w:hanging="0"/>
+        <w:ind w:left="6480" w:hanging="180"/>
       </w:pPr>
     </w:lvl>
   </w:abstractNum>
@@ -8288,28 +8016,28 @@
     <w:abstractNumId w:val="9"/>
   </w:num>
   <w:num w:numId="10">
-    <w:abstractNumId w:val="2"/>
+    <w:abstractNumId w:val="3"/>
     <w:lvlOverride w:ilvl="0">
       <w:startOverride w:val="1"/>
     </w:lvlOverride>
   </w:num>
   <w:num w:numId="11">
-    <w:abstractNumId w:val="2"/>
+    <w:abstractNumId w:val="3"/>
   </w:num>
   <w:num w:numId="12">
-    <w:abstractNumId w:val="2"/>
+    <w:abstractNumId w:val="3"/>
   </w:num>
   <w:num w:numId="13">
-    <w:abstractNumId w:val="2"/>
+    <w:abstractNumId w:val="3"/>
   </w:num>
   <w:num w:numId="14">
-    <w:abstractNumId w:val="2"/>
+    <w:abstractNumId w:val="3"/>
   </w:num>
   <w:num w:numId="15">
-    <w:abstractNumId w:val="2"/>
+    <w:abstractNumId w:val="3"/>
   </w:num>
   <w:num w:numId="16">
-    <w:abstractNumId w:val="2"/>
+    <w:abstractNumId w:val="3"/>
   </w:num>
 </w:numbering>
 </file>

</xml_diff>